<commit_message>
extra comment in there
</commit_message>
<xml_diff>
--- a/Read Me.docx
+++ b/Read Me.docx
@@ -9,7 +9,13 @@
     </w:p>
     <w:p/>
     <w:p/>
-    <w:p/>
+    <w:p>
+      <w:proofErr w:type="spellStart"/>
+      <w:r>
+        <w:t>lkoklkjiol</w:t>
+      </w:r>
+      <w:proofErr w:type="spellEnd"/>
+    </w:p>
     <w:p>
       <w:r>
         <w:t xml:space="preserve">In this game, there is an external regulator (government) that </w:t>

</xml_diff>